<commit_message>
Kagukar Update week 5
</commit_message>
<xml_diff>
--- a/week 1.docx
+++ b/week 1.docx
@@ -19,27 +19,7 @@
           <w:sz w:val="36"/>
           <w:szCs w:val="36"/>
         </w:rPr>
-        <w:t xml:space="preserve">MTN </w:t>
-      </w:r>
-      <w:proofErr w:type="spellStart"/>
-      <w:r>
-        <w:rPr>
-          <w:rFonts w:asciiTheme="majorHAnsi" w:eastAsia="Lato" w:hAnsiTheme="majorHAnsi" w:cstheme="majorHAnsi"/>
-          <w:b/>
-          <w:sz w:val="36"/>
-          <w:szCs w:val="36"/>
-        </w:rPr>
-        <w:t>mPulse</w:t>
-      </w:r>
-      <w:proofErr w:type="spellEnd"/>
-      <w:r>
-        <w:rPr>
-          <w:rFonts w:asciiTheme="majorHAnsi" w:eastAsia="Lato" w:hAnsiTheme="majorHAnsi" w:cstheme="majorHAnsi"/>
-          <w:b/>
-          <w:sz w:val="36"/>
-          <w:szCs w:val="36"/>
-        </w:rPr>
-        <w:t xml:space="preserve"> GAP</w:t>
+        <w:t>MTN mPulse GAP</w:t>
       </w:r>
     </w:p>
     <w:p>
@@ -402,21 +382,13 @@
               <w:rPr>
                 <w:rFonts w:asciiTheme="majorHAnsi" w:eastAsia="Lato" w:hAnsiTheme="majorHAnsi" w:cstheme="majorHAnsi"/>
               </w:rPr>
-              <w:t xml:space="preserve">The </w:t>
-            </w:r>
-            <w:proofErr w:type="spellStart"/>
-            <w:r>
-              <w:rPr>
-                <w:rFonts w:asciiTheme="majorHAnsi" w:eastAsia="Lato" w:hAnsiTheme="majorHAnsi" w:cstheme="majorHAnsi"/>
-              </w:rPr>
-              <w:t>Kagukar</w:t>
-            </w:r>
-            <w:proofErr w:type="spellEnd"/>
-            <w:r>
-              <w:rPr>
-                <w:rFonts w:asciiTheme="majorHAnsi" w:eastAsia="Lato" w:hAnsiTheme="majorHAnsi" w:cstheme="majorHAnsi"/>
-              </w:rPr>
-              <w:t xml:space="preserve"> Mentorship track kicked off with the introductory session</w:t>
+              <w:t>The Kagukar Mentorship track kicked off with the introductory session</w:t>
+            </w:r>
+            <w:r>
+              <w:rPr>
+                <w:rFonts w:asciiTheme="majorHAnsi" w:eastAsia="Lato" w:hAnsiTheme="majorHAnsi" w:cstheme="majorHAnsi"/>
+              </w:rPr>
+              <w:t xml:space="preserve"> where a TechQuest Representative conducted a formal introduction between the various mentorship tracks, the Mentees and the corresponding Mentors respectively, the session lasted for 45mins followed by a breakout session --with one Mentee on the Kagukar Web Application track-- wherein the Mentee had a One-One introduction with the Mentor discussing the whole concept of the application and it’s importance.</w:t>
             </w:r>
           </w:p>
         </w:tc>
@@ -602,16 +574,8 @@
               <w:rPr>
                 <w:rFonts w:asciiTheme="majorHAnsi" w:eastAsia="Lato" w:hAnsiTheme="majorHAnsi" w:cstheme="majorHAnsi"/>
               </w:rPr>
-              <w:t xml:space="preserve">Joshua </w:t>
-            </w:r>
-            <w:proofErr w:type="spellStart"/>
-            <w:r>
-              <w:rPr>
-                <w:rFonts w:asciiTheme="majorHAnsi" w:eastAsia="Lato" w:hAnsiTheme="majorHAnsi" w:cstheme="majorHAnsi"/>
-              </w:rPr>
-              <w:t>Agboola</w:t>
-            </w:r>
-            <w:proofErr w:type="spellEnd"/>
+              <w:t>Joshua Agboola</w:t>
+            </w:r>
           </w:p>
         </w:tc>
         <w:tc>
@@ -930,16 +894,8 @@
               <w:rPr>
                 <w:rFonts w:asciiTheme="majorHAnsi" w:eastAsia="Lato" w:hAnsiTheme="majorHAnsi" w:cstheme="majorHAnsi"/>
               </w:rPr>
-              <w:t xml:space="preserve">Joshua </w:t>
-            </w:r>
-            <w:proofErr w:type="spellStart"/>
-            <w:r>
-              <w:rPr>
-                <w:rFonts w:asciiTheme="majorHAnsi" w:eastAsia="Lato" w:hAnsiTheme="majorHAnsi" w:cstheme="majorHAnsi"/>
-              </w:rPr>
-              <w:t>Agboola</w:t>
-            </w:r>
-            <w:proofErr w:type="spellEnd"/>
+              <w:t>Joshua Agboola</w:t>
+            </w:r>
           </w:p>
         </w:tc>
         <w:tc>

</xml_diff>